<commit_message>
1217translation commit to sun
</commit_message>
<xml_diff>
--- a/2015329700019_薛非凡_外文翻译.docx
+++ b/2015329700019_薛非凡_外文翻译.docx
@@ -6,7 +6,7 @@
       <w:pPr>
         <w:jc w:val="center"/>
         <w:rPr>
-          <w:rFonts w:ascii="Times New Roman" w:hAnsi="Times New Roman" w:hint="eastAsia"/>
+          <w:rFonts w:ascii="Times New Roman" w:hAnsi="Times New Roman"/>
           <w:sz w:val="28"/>
         </w:rPr>
       </w:pPr>
@@ -871,26 +871,70 @@
       <w:pPr>
         <w:jc w:val="center"/>
         <w:rPr>
-          <w:rFonts w:ascii="Times New Roman" w:hAnsi="Times New Roman" w:hint="eastAsia"/>
+          <w:rFonts w:ascii="Times New Roman" w:hAnsi="Times New Roman"/>
           <w:i/>
           <w:sz w:val="22"/>
         </w:rPr>
       </w:pPr>
       <w:r>
         <w:rPr>
-          <w:rFonts w:ascii="Times New Roman" w:hAnsi="Times New Roman" w:hint="eastAsia"/>
+          <w:rFonts w:ascii="Times New Roman" w:hAnsi="Times New Roman"/>
           <w:i/>
           <w:sz w:val="22"/>
         </w:rPr>
-        <w:t>L</w:t>
-      </w:r>
-      <w:r>
-        <w:rPr>
-          <w:rFonts w:ascii="Times New Roman" w:hAnsi="Times New Roman"/>
+        <w:t>P</w:t>
+      </w:r>
+      <w:r>
+        <w:rPr>
+          <w:rFonts w:ascii="Times New Roman" w:hAnsi="Times New Roman" w:hint="eastAsia"/>
           <w:i/>
           <w:sz w:val="22"/>
         </w:rPr>
-        <w:t>ecture Notes in Computer Science, v 11114 LNCS, p 68-78, 2018</w:t>
+        <w:t>o</w:t>
+      </w:r>
+      <w:r>
+        <w:rPr>
+          <w:rFonts w:ascii="Times New Roman" w:hAnsi="Times New Roman"/>
+          <w:i/>
+          <w:sz w:val="22"/>
+        </w:rPr>
+        <w:t>lish-Japanese Academy of Information Technology, Warsaw, Poland</w:t>
+      </w:r>
+    </w:p>
+    <w:p>
+      <w:pPr>
+        <w:jc w:val="center"/>
+        <w:rPr>
+          <w:rFonts w:ascii="Times New Roman" w:hAnsi="Times New Roman" w:hint="eastAsia"/>
+          <w:i/>
+          <w:sz w:val="22"/>
+        </w:rPr>
+      </w:pPr>
+      <w:proofErr w:type="spellStart"/>
+      <w:r>
+        <w:rPr>
+          <w:rFonts w:ascii="Times New Roman" w:hAnsi="Times New Roman" w:hint="eastAsia"/>
+          <w:i/>
+          <w:sz w:val="22"/>
+        </w:rPr>
+        <w:t>O</w:t>
+      </w:r>
+      <w:r>
+        <w:rPr>
+          <w:rFonts w:ascii="Times New Roman" w:hAnsi="Times New Roman"/>
+          <w:i/>
+          <w:sz w:val="22"/>
+        </w:rPr>
+        <w:t>rka</w:t>
+      </w:r>
+      <w:proofErr w:type="spellEnd"/>
+      <w:r>
+        <w:rPr>
+          <w:rFonts w:ascii="Times New Roman" w:hAnsi="Times New Roman"/>
+          <w:i/>
+          <w:sz w:val="22"/>
+        </w:rPr>
+        <w:t xml:space="preserve"> Postproduction Studio, Warsaw, Poland</w:t>
       </w:r>
     </w:p>
     <w:bookmarkEnd w:id="0"/>
@@ -1025,14 +1069,8 @@
         <w:rPr>
           <w:rFonts w:ascii="Times New Roman" w:hAnsi="Times New Roman"/>
         </w:rPr>
-        <w:t xml:space="preserve">Implementation of a lighting model based strictly on the real world can be difficult and </w:t>
-      </w:r>
-      <w:r>
-        <w:rPr>
-          <w:rFonts w:ascii="Times New Roman" w:hAnsi="Times New Roman"/>
-        </w:rPr>
         <w:lastRenderedPageBreak/>
-        <w:t>impossible in real-time. This is due to how the light scatters in the cloud. The most difficult task is the approximation of in-scattering existing in the cloud (multiple scattering of light inside the cloud). We currently use the lighting model proposed in, which implements only out-scattering. It gives a decent visual result but we consider implementation of more realistic looking solution. Similar approach was presented in and extension of that method in.</w:t>
+        <w:t>Implementation of a lighting model based strictly on the real world can be difficult and impossible in real-time. This is due to how the light scatters in the cloud. The most difficult task is the approximation of in-scattering existing in the cloud (multiple scattering of light inside the cloud). We currently use the lighting model proposed in, which implements only out-scattering. It gives a decent visual result but we consider implementation of more realistic looking solution. Similar approach was presented in and extension of that method in.</w:t>
       </w:r>
     </w:p>
     <w:p>
@@ -1089,14 +1127,14 @@
         <w:rPr>
           <w:rFonts w:ascii="Times New Roman" w:hAnsi="Times New Roman"/>
         </w:rPr>
-        <w:t xml:space="preserve">The cloud should not only cast shadows, but also allow other objects to cast their shadows on it. Two solutions of this problem were considered by us, using a distance field shadow as in and using a custom per object shadow map presented in. First method gives good visual results but has one drawback, the distance field generation in Unreal Engine 4 does not work with Skeletal meshes, i.e. meshes containing the skeleton for animations. We have found a workaround for this limitation by using sockets. Sockets allow to connect any mesh to specific Skeletal mesh bone. We connected regular spheres with changed scale and/or rotation to some bones in a way that shape of mesh was covered by these spheres. Spheres were set to be not visible but cast shadow. As added spheres are not Skeletal meshes, distance fields can be generated for them. This way we have obtained an approximated shadow of Skeletal mesh on volumetric cloud. This method allows the shadow to move as the added spheres are moving along with the bones to which they are connected while the Skeletal mesh is playing animation. One inconvenience of this workaround is that additional spheres must be added and connected to bones manually in Unreal Engine 4 editor. The second method of achieving the shadows of other objects on clouds, i.e. using custom per object shadow map, was </w:t>
+        <w:t xml:space="preserve">The cloud should not only cast shadows, but also allow other objects to cast their shadows on it. Two solutions of this problem were considered by us, using a distance field shadow as in and using a custom per object shadow map presented in. First method gives good visual results but has one drawback, the distance field generation in Unreal Engine 4 does not work with Skeletal meshes, i.e. meshes containing the skeleton for animations. We have found a workaround for this limitation by using sockets. Sockets allow to connect any mesh to specific Skeletal mesh bone. We connected regular spheres with changed scale and/or rotation to some bones in a way that shape of mesh was covered by these spheres. Spheres were set to be not visible but cast shadow. As added spheres are not Skeletal meshes, distance fields can be generated for them. This way we have obtained an approximated shadow of Skeletal mesh on volumetric cloud. This method allows the shadow to move as the added spheres are moving along with the bones to which they are connected while the Skeletal mesh is playing animation. One inconvenience of this workaround is that additional spheres must be added and connected to bones manually in Unreal Engine 4 editor. The second method of </w:t>
       </w:r>
       <w:r>
         <w:rPr>
           <w:rFonts w:ascii="Times New Roman" w:hAnsi="Times New Roman"/>
         </w:rPr>
         <w:lastRenderedPageBreak/>
-        <w:t>implemented in UE4 according to. Although this method does not have a problem with various types of meshes (e.g. Skeletal</w:t>
+        <w:t>achieving the shadows of other objects on clouds, i.e. using custom per object shadow map, was implemented in UE4 according to. Although this method does not have a problem with various types of meshes (e.g. Skeletal</w:t>
       </w:r>
       <w:r>
         <w:rPr>
@@ -2448,65 +2486,67 @@
           <w:sz w:val="22"/>
         </w:rPr>
       </w:pPr>
-      <w:proofErr w:type="spellStart"/>
       <w:r>
         <w:rPr>
           <w:rFonts w:ascii="Times New Roman" w:hAnsi="Times New Roman"/>
           <w:i/>
           <w:sz w:val="22"/>
         </w:rPr>
-        <w:t>Hauswiesner</w:t>
-      </w:r>
-      <w:proofErr w:type="spellEnd"/>
+        <w:t xml:space="preserve">Stefan </w:t>
+      </w:r>
+      <w:proofErr w:type="spellStart"/>
       <w:r>
         <w:rPr>
           <w:rFonts w:ascii="Times New Roman" w:hAnsi="Times New Roman"/>
           <w:i/>
           <w:sz w:val="22"/>
         </w:rPr>
-        <w:t xml:space="preserve">, </w:t>
-      </w:r>
+        <w:t>Hauswiesner</w:t>
+      </w:r>
+      <w:proofErr w:type="spellEnd"/>
       <w:r>
         <w:rPr>
           <w:rFonts w:ascii="Times New Roman" w:hAnsi="Times New Roman"/>
           <w:i/>
           <w:sz w:val="22"/>
         </w:rPr>
-        <w:t>Stefan</w:t>
-      </w:r>
+        <w:t xml:space="preserve">, Student Member, IEEE, Matthias </w:t>
+      </w:r>
+      <w:proofErr w:type="spellStart"/>
       <w:r>
         <w:rPr>
           <w:rFonts w:ascii="Times New Roman" w:hAnsi="Times New Roman"/>
           <w:i/>
           <w:sz w:val="22"/>
         </w:rPr>
-        <w:t xml:space="preserve">, </w:t>
-      </w:r>
-      <w:proofErr w:type="spellStart"/>
+        <w:t>Straka</w:t>
+      </w:r>
+      <w:proofErr w:type="spellEnd"/>
       <w:r>
         <w:rPr>
           <w:rFonts w:ascii="Times New Roman" w:hAnsi="Times New Roman"/>
           <w:i/>
           <w:sz w:val="22"/>
         </w:rPr>
-        <w:t>Straka</w:t>
-      </w:r>
-      <w:proofErr w:type="spellEnd"/>
-      <w:r>
+        <w:t>,</w:t>
+      </w:r>
+    </w:p>
+    <w:p>
+      <w:pPr>
+        <w:jc w:val="center"/>
         <w:rPr>
           <w:rFonts w:ascii="Times New Roman" w:hAnsi="Times New Roman"/>
           <w:i/>
           <w:sz w:val="22"/>
         </w:rPr>
-        <w:t xml:space="preserve">, </w:t>
-      </w:r>
+      </w:pPr>
       <w:r>
         <w:rPr>
           <w:rFonts w:ascii="Times New Roman" w:hAnsi="Times New Roman"/>
           <w:i/>
           <w:sz w:val="22"/>
         </w:rPr>
-        <w:t xml:space="preserve">Matthias, </w:t>
+        <w:t xml:space="preserve">And Gerhard </w:t>
       </w:r>
       <w:proofErr w:type="spellStart"/>
       <w:r>
@@ -2524,25 +2564,7 @@
           <w:i/>
           <w:sz w:val="22"/>
         </w:rPr>
-        <w:t>, Gerhard</w:t>
-      </w:r>
-    </w:p>
-    <w:p>
-      <w:pPr>
-        <w:jc w:val="center"/>
-        <w:rPr>
-          <w:rFonts w:ascii="Times New Roman" w:hAnsi="Times New Roman"/>
-          <w:i/>
-          <w:sz w:val="22"/>
-        </w:rPr>
-      </w:pPr>
-      <w:r>
-        <w:rPr>
-          <w:rFonts w:ascii="Times New Roman" w:hAnsi="Times New Roman"/>
-          <w:i/>
-          <w:sz w:val="22"/>
-        </w:rPr>
-        <w:t>IEEE Transactions on Visualization and Computer Graphics, v 19, n 9, p 1552-1562, 2013</w:t>
+        <w:t>, Member, IEEE</w:t>
       </w:r>
       <w:bookmarkStart w:id="1" w:name="_GoBack"/>
       <w:bookmarkEnd w:id="1"/>

</xml_diff>